<commit_message>
Added notes explaining React components, reusability, and functional components with hooks.
</commit_message>
<xml_diff>
--- a/File_Explain.docx
+++ b/File_Explain.docx
@@ -2,8 +2,28 @@
 <file path=word/document.xml><?xml version="1.0" encoding="utf-8"?>
 <w:document xmlns:wpc="http://schemas.microsoft.com/office/word/2010/wordprocessingCanvas" xmlns:cx="http://schemas.microsoft.com/office/drawing/2014/chartex" xmlns:cx1="http://schemas.microsoft.com/office/drawing/2015/9/8/chartex" xmlns:cx2="http://schemas.microsoft.com/office/drawing/2015/10/21/chartex" xmlns:cx3="http://schemas.microsoft.com/office/drawing/2016/5/9/chartex" xmlns:cx4="http://schemas.microsoft.com/office/drawing/2016/5/10/chartex" xmlns:cx5="http://schemas.microsoft.com/office/drawing/2016/5/11/chartex" xmlns:cx6="http://schemas.microsoft.com/office/drawing/2016/5/12/chartex" xmlns:cx7="http://schemas.microsoft.com/office/drawing/2016/5/13/chartex" xmlns:cx8="http://schemas.microsoft.com/office/drawing/2016/5/14/chartex" xmlns:mc="http://schemas.openxmlformats.org/markup-compatibility/2006" xmlns:aink="http://schemas.microsoft.com/office/drawing/2016/ink" xmlns:am3d="http://schemas.microsoft.com/office/drawing/2017/model3d" xmlns:o="urn:schemas-microsoft-com:office:office" xmlns:r="http://schemas.openxmlformats.org/officeDocument/2006/relationships" xmlns:m="http://schemas.openxmlformats.org/officeDocument/2006/math" xmlns:v="urn:schemas-microsoft-com:vml" xmlns:wp14="http://schemas.microsoft.com/office/word/2010/wordprocessingDrawing" xmlns:wp="http://schemas.openxmlformats.org/drawingml/2006/wordprocessingDrawing" xmlns:w10="urn:schemas-microsoft-com:office:word" xmlns:w="http://schemas.openxmlformats.org/wordprocessingml/2006/main" xmlns:w14="http://schemas.microsoft.com/office/word/2010/wordml" xmlns:w15="http://schemas.microsoft.com/office/word/2012/wordml" xmlns:w16cid="http://schemas.microsoft.com/office/word/2016/wordml/cid" xmlns:w16se="http://schemas.microsoft.com/office/word/2015/wordml/symex" xmlns:wpg="http://schemas.microsoft.com/office/word/2010/wordprocessingGroup" xmlns:wpi="http://schemas.microsoft.com/office/word/2010/wordprocessingInk" xmlns:wne="http://schemas.microsoft.com/office/word/2006/wordml" xmlns:wps="http://schemas.microsoft.com/office/word/2010/wordprocessingShape" mc:Ignorable="w14 w15 w16se w16cid wp14">
   <w:body>
-    <w:p/>
     <w:p>
+      <w:pPr>
+        <w:pStyle w:val="Heading3"/>
+      </w:pPr>
+      <w:r>
+        <w:t>Components Summary</w:t>
+      </w:r>
+      <w:r>
+        <w:t xml:space="preserve"> </w:t>
+      </w:r>
+      <w:r>
+        <w:t xml:space="preserve">Correct for </w:t>
+      </w:r>
+      <w:r>
+        <w:t>My</w:t>
+      </w:r>
+      <w:r>
+        <w:t xml:space="preserve"> version)</w:t>
+      </w:r>
+      <w:r>
+        <w:br/>
+      </w:r>
       <w:r>
         <w:rPr>
           <w:rFonts w:ascii="Segoe UI Emoji" w:hAnsi="Segoe UI Emoji" w:cs="Segoe UI Emoji"/>
@@ -11,66 +31,37 @@
         <w:t>🔹</w:t>
       </w:r>
       <w:r>
-        <w:t xml:space="preserve"> *Root Folder*: `</w:t>
-      </w:r>
-      <w:proofErr w:type="spellStart"/>
-      <w:r>
-        <w:t>ReactScratcht</w:t>
-      </w:r>
-      <w:proofErr w:type="spellEnd"/>
-      <w:r>
-        <w:t>-Small-App-`</w:t>
-      </w:r>
-    </w:p>
-    <w:p>
+        <w:t xml:space="preserve"> Components </w:t>
+      </w:r>
       <w:proofErr w:type="spellStart"/>
       <w:r>
         <w:rPr>
           <w:rFonts w:ascii="Nirmala UI" w:hAnsi="Nirmala UI" w:cs="Nirmala UI"/>
         </w:rPr>
-        <w:t>இது</w:t>
+        <w:t>என்ன</w:t>
       </w:r>
       <w:proofErr w:type="spellEnd"/>
       <w:r>
-        <w:t xml:space="preserve"> </w:t>
+        <w:t>?</w:t>
+      </w:r>
+    </w:p>
+    <w:p>
+      <w:pPr>
+        <w:pStyle w:val="NormalWeb"/>
+        <w:numPr>
+          <w:ilvl w:val="0"/>
+          <w:numId w:val="9"/>
+        </w:numPr>
+      </w:pPr>
+      <w:r>
+        <w:t>UI-</w:t>
       </w:r>
       <w:proofErr w:type="spellStart"/>
       <w:r>
         <w:rPr>
           <w:rFonts w:ascii="Nirmala UI" w:hAnsi="Nirmala UI" w:cs="Nirmala UI"/>
         </w:rPr>
-        <w:t>உங்கள்</w:t>
-      </w:r>
-      <w:proofErr w:type="spellEnd"/>
-      <w:r>
-        <w:t xml:space="preserve"> main project folder.</w:t>
-      </w:r>
-    </w:p>
-    <w:p/>
-    <w:p>
-      <w:r>
-        <w:t>---</w:t>
-      </w:r>
-    </w:p>
-    <w:p/>
-    <w:p>
-      <w:r>
-        <w:rPr>
-          <w:rFonts w:ascii="Segoe UI Emoji" w:hAnsi="Segoe UI Emoji" w:cs="Segoe UI Emoji"/>
-        </w:rPr>
-        <w:t>📁</w:t>
-      </w:r>
-      <w:r>
-        <w:t xml:space="preserve"> `hello/`</w:t>
-      </w:r>
-    </w:p>
-    <w:p>
-      <w:proofErr w:type="spellStart"/>
-      <w:r>
-        <w:rPr>
-          <w:rFonts w:ascii="Nirmala UI" w:hAnsi="Nirmala UI" w:cs="Nirmala UI"/>
-        </w:rPr>
-        <w:t>இது</w:t>
+        <w:t>யின்</w:t>
       </w:r>
       <w:proofErr w:type="spellEnd"/>
       <w:r>
@@ -85,95 +76,42 @@
       </w:r>
       <w:proofErr w:type="spellEnd"/>
       <w:r>
-        <w:t xml:space="preserve"> subfolder </w:t>
+        <w:t xml:space="preserve"> part</w:t>
+      </w:r>
+    </w:p>
+    <w:p>
+      <w:pPr>
+        <w:pStyle w:val="NormalWeb"/>
+        <w:numPr>
+          <w:ilvl w:val="0"/>
+          <w:numId w:val="9"/>
+        </w:numPr>
+      </w:pPr>
+      <w:r>
+        <w:t>Reusable</w:t>
+      </w:r>
+    </w:p>
+    <w:p>
+      <w:pPr>
+        <w:pStyle w:val="NormalWeb"/>
+        <w:numPr>
+          <w:ilvl w:val="0"/>
+          <w:numId w:val="9"/>
+        </w:numPr>
+      </w:pPr>
+      <w:r>
+        <w:t>One component → another component-</w:t>
       </w:r>
       <w:proofErr w:type="spellStart"/>
       <w:r>
         <w:rPr>
           <w:rFonts w:ascii="Nirmala UI" w:hAnsi="Nirmala UI" w:cs="Nirmala UI"/>
         </w:rPr>
-        <w:t>மாதிரி</w:t>
+        <w:t>க்குள்</w:t>
       </w:r>
       <w:proofErr w:type="spellEnd"/>
       <w:r>
-        <w:t xml:space="preserve"> </w:t>
-      </w:r>
-      <w:proofErr w:type="spellStart"/>
-      <w:r>
-        <w:rPr>
-          <w:rFonts w:ascii="Nirmala UI" w:hAnsi="Nirmala UI" w:cs="Nirmala UI"/>
-        </w:rPr>
-        <w:t>தோன்றுகிறது</w:t>
-      </w:r>
-      <w:proofErr w:type="spellEnd"/>
-      <w:r>
-        <w:t xml:space="preserve">. </w:t>
-      </w:r>
-      <w:proofErr w:type="spellStart"/>
-      <w:r>
-        <w:rPr>
-          <w:rFonts w:ascii="Nirmala UI" w:hAnsi="Nirmala UI" w:cs="Nirmala UI"/>
-        </w:rPr>
-        <w:t>இதில்</w:t>
-      </w:r>
-      <w:proofErr w:type="spellEnd"/>
-      <w:r>
-        <w:t xml:space="preserve"> </w:t>
-      </w:r>
-      <w:proofErr w:type="spellStart"/>
-      <w:r>
-        <w:rPr>
-          <w:rFonts w:ascii="Nirmala UI" w:hAnsi="Nirmala UI" w:cs="Nirmala UI"/>
-        </w:rPr>
-        <w:t>இன்னும்</w:t>
-      </w:r>
-      <w:proofErr w:type="spellEnd"/>
-      <w:r>
-        <w:t xml:space="preserve"> </w:t>
-      </w:r>
-      <w:proofErr w:type="spellStart"/>
-      <w:r>
-        <w:rPr>
-          <w:rFonts w:ascii="Nirmala UI" w:hAnsi="Nirmala UI" w:cs="Nirmala UI"/>
-        </w:rPr>
-        <w:t>எந்த</w:t>
-      </w:r>
-      <w:proofErr w:type="spellEnd"/>
-      <w:r>
-        <w:t xml:space="preserve"> files </w:t>
-      </w:r>
-      <w:proofErr w:type="spellStart"/>
-      <w:r>
-        <w:rPr>
-          <w:rFonts w:ascii="Nirmala UI" w:hAnsi="Nirmala UI" w:cs="Nirmala UI"/>
-        </w:rPr>
-        <w:t>இருக்குனு</w:t>
-      </w:r>
-      <w:proofErr w:type="spellEnd"/>
-      <w:r>
-        <w:t xml:space="preserve"> </w:t>
-      </w:r>
-      <w:proofErr w:type="spellStart"/>
-      <w:r>
-        <w:rPr>
-          <w:rFonts w:ascii="Nirmala UI" w:hAnsi="Nirmala UI" w:cs="Nirmala UI"/>
-        </w:rPr>
-        <w:t>தெரியவில்லை</w:t>
-      </w:r>
-      <w:proofErr w:type="spellEnd"/>
-      <w:r>
-        <w:t xml:space="preserve"> — </w:t>
-      </w:r>
-      <w:proofErr w:type="spellStart"/>
-      <w:r>
-        <w:rPr>
-          <w:rFonts w:ascii="Nirmala UI" w:hAnsi="Nirmala UI" w:cs="Nirmala UI"/>
-        </w:rPr>
-        <w:t>இல்லாவிட்டால்</w:t>
-      </w:r>
-      <w:proofErr w:type="spellEnd"/>
-      <w:r>
-        <w:t xml:space="preserve"> delete </w:t>
+        <w:t xml:space="preserve"> use </w:t>
       </w:r>
       <w:proofErr w:type="spellStart"/>
       <w:r>
@@ -184,153 +122,42 @@
       </w:r>
       <w:proofErr w:type="spellEnd"/>
       <w:r>
-        <w:t xml:space="preserve">, </w:t>
-      </w:r>
-      <w:proofErr w:type="spellStart"/>
-      <w:r>
-        <w:rPr>
-          <w:rFonts w:ascii="Nirmala UI" w:hAnsi="Nirmala UI" w:cs="Nirmala UI"/>
-        </w:rPr>
-        <w:t>இல்லையென்றால்</w:t>
-      </w:r>
-      <w:proofErr w:type="spellEnd"/>
-      <w:r>
-        <w:t xml:space="preserve"> explanation folder inside folder-nu </w:t>
-      </w:r>
-      <w:proofErr w:type="spellStart"/>
-      <w:r>
-        <w:rPr>
-          <w:rFonts w:ascii="Nirmala UI" w:hAnsi="Nirmala UI" w:cs="Nirmala UI"/>
-        </w:rPr>
-        <w:t>மட்டும்</w:t>
-      </w:r>
-      <w:proofErr w:type="spellEnd"/>
-      <w:r>
-        <w:t xml:space="preserve"> clarify </w:t>
-      </w:r>
-      <w:proofErr w:type="spellStart"/>
-      <w:r>
-        <w:rPr>
-          <w:rFonts w:ascii="Nirmala UI" w:hAnsi="Nirmala UI" w:cs="Nirmala UI"/>
-        </w:rPr>
-        <w:t>பண்ணணும்</w:t>
-      </w:r>
-      <w:proofErr w:type="spellEnd"/>
-      <w:r>
-        <w:t>.</w:t>
-      </w:r>
-    </w:p>
-    <w:p/>
-    <w:p>
-      <w:r>
-        <w:t>---</w:t>
-      </w:r>
-    </w:p>
-    <w:p/>
-    <w:p>
-      <w:r>
-        <w:rPr>
-          <w:rFonts w:ascii="Segoe UI Emoji" w:hAnsi="Segoe UI Emoji" w:cs="Segoe UI Emoji"/>
-        </w:rPr>
-        <w:t>📁</w:t>
-      </w:r>
-      <w:r>
-        <w:t xml:space="preserve"> `</w:t>
-      </w:r>
-      <w:proofErr w:type="spellStart"/>
-      <w:r>
-        <w:t>node_modules</w:t>
-      </w:r>
-      <w:proofErr w:type="spellEnd"/>
-      <w:r>
-        <w:t>/`</w:t>
+        <w:t xml:space="preserve"> (nesting)</w:t>
       </w:r>
     </w:p>
     <w:p>
-      <w:r>
-        <w:t xml:space="preserve">- </w:t>
-      </w:r>
-      <w:proofErr w:type="spellStart"/>
+      <w:pPr>
+        <w:pStyle w:val="Heading3"/>
+      </w:pPr>
+      <w:r>
+        <w:t xml:space="preserve"> 1️</w:t>
+      </w:r>
       <w:r>
         <w:rPr>
-          <w:rFonts w:ascii="Nirmala UI" w:hAnsi="Nirmala UI" w:cs="Nirmala UI"/>
+          <w:rFonts w:ascii="Tahoma" w:hAnsi="Tahoma" w:cs="Tahoma"/>
         </w:rPr>
-        <w:t>உங்கள்</w:t>
-      </w:r>
-      <w:proofErr w:type="spellEnd"/>
-      <w:r>
-        <w:t xml:space="preserve"> project-</w:t>
-      </w:r>
-      <w:proofErr w:type="spellStart"/>
-      <w:r>
-        <w:rPr>
-          <w:rFonts w:ascii="Nirmala UI" w:hAnsi="Nirmala UI" w:cs="Nirmala UI"/>
-        </w:rPr>
-        <w:t>க்கு</w:t>
-      </w:r>
-      <w:proofErr w:type="spellEnd"/>
+        <w:t>⃣</w:t>
+      </w:r>
       <w:r>
         <w:t xml:space="preserve"> </w:t>
       </w:r>
-      <w:proofErr w:type="spellStart"/>
-      <w:r>
-        <w:rPr>
-          <w:rFonts w:ascii="Nirmala UI" w:hAnsi="Nirmala UI" w:cs="Nirmala UI"/>
-        </w:rPr>
-        <w:t>தேவையான</w:t>
-      </w:r>
-      <w:proofErr w:type="spellEnd"/>
-      <w:r>
-        <w:t xml:space="preserve"> </w:t>
-      </w:r>
-      <w:proofErr w:type="spellStart"/>
-      <w:r>
-        <w:rPr>
-          <w:rFonts w:ascii="Nirmala UI" w:hAnsi="Nirmala UI" w:cs="Nirmala UI"/>
-        </w:rPr>
-        <w:t>எல்லா</w:t>
-      </w:r>
-      <w:proofErr w:type="spellEnd"/>
-      <w:r>
-        <w:t xml:space="preserve"> external libraries/packages </w:t>
-      </w:r>
-      <w:proofErr w:type="spellStart"/>
-      <w:r>
-        <w:rPr>
-          <w:rFonts w:ascii="Nirmala UI" w:hAnsi="Nirmala UI" w:cs="Nirmala UI"/>
-        </w:rPr>
-        <w:t>இங்க</w:t>
-      </w:r>
-      <w:proofErr w:type="spellEnd"/>
-      <w:r>
-        <w:t xml:space="preserve"> install </w:t>
-      </w:r>
-      <w:proofErr w:type="spellStart"/>
-      <w:r>
-        <w:rPr>
-          <w:rFonts w:ascii="Nirmala UI" w:hAnsi="Nirmala UI" w:cs="Nirmala UI"/>
-        </w:rPr>
-        <w:t>ஆகும்</w:t>
-      </w:r>
-      <w:proofErr w:type="spellEnd"/>
-      <w:r>
-        <w:t>.</w:t>
+      <w:r>
+        <w:t xml:space="preserve">    </w:t>
+      </w:r>
+      <w:r>
+        <w:t>Functional Components (with Hooks)</w:t>
       </w:r>
     </w:p>
     <w:p>
-      <w:r>
-        <w:t xml:space="preserve">- </w:t>
-      </w:r>
-      <w:proofErr w:type="spellStart"/>
-      <w:r>
-        <w:rPr>
-          <w:rFonts w:ascii="Nirmala UI" w:hAnsi="Nirmala UI" w:cs="Nirmala UI"/>
-        </w:rPr>
-        <w:t>இதை</w:t>
-      </w:r>
-      <w:proofErr w:type="spellEnd"/>
-      <w:r>
-        <w:t xml:space="preserve"> modify </w:t>
+      <w:pPr>
+        <w:pStyle w:val="NormalWeb"/>
+        <w:numPr>
+          <w:ilvl w:val="0"/>
+          <w:numId w:val="10"/>
+        </w:numPr>
+      </w:pPr>
+      <w:r>
+        <w:t xml:space="preserve">State use </w:t>
       </w:r>
       <w:proofErr w:type="spellStart"/>
       <w:r>
@@ -348,488 +175,20 @@
         <w:rPr>
           <w:rFonts w:ascii="Nirmala UI" w:hAnsi="Nirmala UI" w:cs="Nirmala UI"/>
         </w:rPr>
-        <w:t>வேண்டாம்</w:t>
+        <w:t>முடியும்</w:t>
       </w:r>
       <w:proofErr w:type="spellEnd"/>
-      <w:r>
-        <w:t>.</w:t>
-      </w:r>
     </w:p>
     <w:p>
-      <w:r>
-        <w:t>- *Auto-generated* when you run `</w:t>
-      </w:r>
-      <w:proofErr w:type="spellStart"/>
-      <w:r>
-        <w:t>npm</w:t>
-      </w:r>
-      <w:proofErr w:type="spellEnd"/>
-      <w:r>
-        <w:t xml:space="preserve"> install`.</w:t>
-      </w:r>
-    </w:p>
-    <w:p/>
-    <w:p>
-      <w:r>
-        <w:t>---</w:t>
-      </w:r>
-    </w:p>
-    <w:p/>
-    <w:p>
-      <w:r>
-        <w:rPr>
-          <w:rFonts w:ascii="Segoe UI Emoji" w:hAnsi="Segoe UI Emoji" w:cs="Segoe UI Emoji"/>
-        </w:rPr>
-        <w:t>📁</w:t>
-      </w:r>
-      <w:r>
-        <w:t xml:space="preserve"> `public/`</w:t>
-      </w:r>
-    </w:p>
-    <w:p>
-      <w:r>
-        <w:t xml:space="preserve">- Static files </w:t>
-      </w:r>
-      <w:proofErr w:type="spellStart"/>
-      <w:r>
-        <w:rPr>
-          <w:rFonts w:ascii="Nirmala UI" w:hAnsi="Nirmala UI" w:cs="Nirmala UI"/>
-        </w:rPr>
-        <w:t>வைக்கப்படும்</w:t>
-      </w:r>
-      <w:proofErr w:type="spellEnd"/>
-      <w:r>
-        <w:t xml:space="preserve"> </w:t>
-      </w:r>
-      <w:proofErr w:type="spellStart"/>
-      <w:r>
-        <w:rPr>
-          <w:rFonts w:ascii="Nirmala UI" w:hAnsi="Nirmala UI" w:cs="Nirmala UI"/>
-        </w:rPr>
-        <w:t>இடம்</w:t>
-      </w:r>
-      <w:proofErr w:type="spellEnd"/>
-      <w:r>
-        <w:t>.</w:t>
-      </w:r>
-    </w:p>
-    <w:p>
-      <w:r>
-        <w:t xml:space="preserve">- Mostly used files:  </w:t>
-      </w:r>
-    </w:p>
-    <w:p>
-      <w:r>
-        <w:t xml:space="preserve">  - `index.html`: React app </w:t>
-      </w:r>
-      <w:proofErr w:type="spellStart"/>
-      <w:r>
-        <w:rPr>
-          <w:rFonts w:ascii="Nirmala UI" w:hAnsi="Nirmala UI" w:cs="Nirmala UI"/>
-        </w:rPr>
-        <w:t>இங்க</w:t>
-      </w:r>
-      <w:proofErr w:type="spellEnd"/>
-      <w:r>
-        <w:t xml:space="preserve"> </w:t>
-      </w:r>
-      <w:proofErr w:type="spellStart"/>
-      <w:r>
-        <w:rPr>
-          <w:rFonts w:ascii="Nirmala UI" w:hAnsi="Nirmala UI" w:cs="Nirmala UI"/>
-        </w:rPr>
-        <w:t>தான்</w:t>
-      </w:r>
-      <w:proofErr w:type="spellEnd"/>
-      <w:r>
-        <w:t xml:space="preserve"> render </w:t>
-      </w:r>
-      <w:proofErr w:type="spellStart"/>
-      <w:r>
-        <w:rPr>
-          <w:rFonts w:ascii="Nirmala UI" w:hAnsi="Nirmala UI" w:cs="Nirmala UI"/>
-        </w:rPr>
-        <w:t>ஆகும்</w:t>
-      </w:r>
-      <w:proofErr w:type="spellEnd"/>
-      <w:r>
-        <w:t>.</w:t>
-      </w:r>
-    </w:p>
-    <w:p>
-      <w:r>
-        <w:t xml:space="preserve">  - Favicon/image/logo files </w:t>
-      </w:r>
-      <w:proofErr w:type="spellStart"/>
-      <w:r>
-        <w:rPr>
-          <w:rFonts w:ascii="Nirmala UI" w:hAnsi="Nirmala UI" w:cs="Nirmala UI"/>
-        </w:rPr>
-        <w:t>வைச்சுக்கலாம்</w:t>
-      </w:r>
-      <w:proofErr w:type="spellEnd"/>
-      <w:r>
-        <w:t>.</w:t>
-      </w:r>
-    </w:p>
-    <w:p/>
-    <w:p>
-      <w:r>
-        <w:t>---</w:t>
-      </w:r>
-    </w:p>
-    <w:p/>
-    <w:p>
-      <w:r>
-        <w:rPr>
-          <w:rFonts w:ascii="Segoe UI Emoji" w:hAnsi="Segoe UI Emoji" w:cs="Segoe UI Emoji"/>
-        </w:rPr>
-        <w:t>📁</w:t>
-      </w:r>
-      <w:r>
-        <w:t xml:space="preserve"> `</w:t>
-      </w:r>
-      <w:proofErr w:type="spellStart"/>
-      <w:r>
-        <w:t>src</w:t>
-      </w:r>
-      <w:proofErr w:type="spellEnd"/>
-      <w:r>
-        <w:t xml:space="preserve">/`  </w:t>
-      </w:r>
-    </w:p>
-    <w:p>
-      <w:r>
-        <w:t xml:space="preserve">- Main source code folder — </w:t>
-      </w:r>
-      <w:proofErr w:type="spellStart"/>
-      <w:r>
-        <w:rPr>
-          <w:rFonts w:ascii="Nirmala UI" w:hAnsi="Nirmala UI" w:cs="Nirmala UI"/>
-        </w:rPr>
-        <w:t>நீங்க</w:t>
-      </w:r>
-      <w:proofErr w:type="spellEnd"/>
-      <w:r>
-        <w:t xml:space="preserve"> code </w:t>
-      </w:r>
-      <w:proofErr w:type="spellStart"/>
-      <w:r>
-        <w:rPr>
-          <w:rFonts w:ascii="Nirmala UI" w:hAnsi="Nirmala UI" w:cs="Nirmala UI"/>
-        </w:rPr>
-        <w:t>எழுதும்</w:t>
-      </w:r>
-      <w:proofErr w:type="spellEnd"/>
-      <w:r>
-        <w:t xml:space="preserve"> </w:t>
-      </w:r>
-      <w:proofErr w:type="spellStart"/>
-      <w:r>
-        <w:rPr>
-          <w:rFonts w:ascii="Nirmala UI" w:hAnsi="Nirmala UI" w:cs="Nirmala UI"/>
-        </w:rPr>
-        <w:t>இடம்</w:t>
-      </w:r>
-      <w:proofErr w:type="spellEnd"/>
-      <w:r>
-        <w:t>.</w:t>
-      </w:r>
-    </w:p>
-    <w:p/>
-    <w:p>
-      <w:r>
-        <w:rPr>
-          <w:rFonts w:ascii="Segoe UI Emoji" w:hAnsi="Segoe UI Emoji" w:cs="Segoe UI Emoji"/>
-        </w:rPr>
-        <w:t>📄</w:t>
-      </w:r>
-      <w:r>
-        <w:t xml:space="preserve"> `App.js`</w:t>
-      </w:r>
-    </w:p>
-    <w:p>
-      <w:r>
-        <w:t>- Main component of the React App.</w:t>
-      </w:r>
-    </w:p>
-    <w:p>
-      <w:r>
-        <w:t xml:space="preserve">- Usually `function </w:t>
-      </w:r>
-      <w:proofErr w:type="gramStart"/>
-      <w:r>
-        <w:t>App(</w:t>
-      </w:r>
-      <w:proofErr w:type="gramEnd"/>
-      <w:r>
-        <w:t xml:space="preserve">) {}` </w:t>
-      </w:r>
-      <w:proofErr w:type="spellStart"/>
-      <w:r>
-        <w:rPr>
-          <w:rFonts w:ascii="Nirmala UI" w:hAnsi="Nirmala UI" w:cs="Nirmala UI"/>
-        </w:rPr>
-        <w:t>இருக்கும்இது</w:t>
-      </w:r>
-      <w:proofErr w:type="spellEnd"/>
-      <w:r>
-        <w:t xml:space="preserve"> `index.js`-</w:t>
-      </w:r>
-      <w:r>
-        <w:rPr>
-          <w:rFonts w:ascii="Nirmala UI" w:hAnsi="Nirmala UI" w:cs="Nirmala UI"/>
-        </w:rPr>
-        <w:t>ல</w:t>
-      </w:r>
-      <w:r>
-        <w:t xml:space="preserve"> </w:t>
-      </w:r>
-      <w:proofErr w:type="spellStart"/>
-      <w:r>
-        <w:rPr>
-          <w:rFonts w:ascii="Nirmala UI" w:hAnsi="Nirmala UI" w:cs="Nirmala UI"/>
-        </w:rPr>
-        <w:t>இருந்து</w:t>
-      </w:r>
-      <w:proofErr w:type="spellEnd"/>
-      <w:r>
-        <w:t xml:space="preserve"> call </w:t>
-      </w:r>
-      <w:proofErr w:type="spellStart"/>
-      <w:r>
-        <w:rPr>
-          <w:rFonts w:ascii="Nirmala UI" w:hAnsi="Nirmala UI" w:cs="Nirmala UI"/>
-        </w:rPr>
-        <w:t>ஆகும்</w:t>
-      </w:r>
-      <w:proofErr w:type="spellEnd"/>
-      <w:r>
-        <w:t>.</w:t>
-      </w:r>
-    </w:p>
-    <w:p/>
-    <w:p>
-      <w:r>
-        <w:rPr>
-          <w:rFonts w:ascii="Segoe UI Emoji" w:hAnsi="Segoe UI Emoji" w:cs="Segoe UI Emoji"/>
-        </w:rPr>
-        <w:t>📄</w:t>
-      </w:r>
-      <w:r>
-        <w:t xml:space="preserve"> `App.css`</w:t>
-      </w:r>
-    </w:p>
-    <w:p>
-      <w:r>
-        <w:t>- `App.js` component-</w:t>
-      </w:r>
-      <w:proofErr w:type="spellStart"/>
-      <w:r>
-        <w:rPr>
-          <w:rFonts w:ascii="Nirmala UI" w:hAnsi="Nirmala UI" w:cs="Nirmala UI"/>
-        </w:rPr>
-        <w:t>க்கான</w:t>
-      </w:r>
-      <w:proofErr w:type="spellEnd"/>
-      <w:r>
-        <w:t xml:space="preserve"> CSS styles.</w:t>
-      </w:r>
-    </w:p>
-    <w:p/>
-    <w:p>
-      <w:r>
-        <w:rPr>
-          <w:rFonts w:ascii="Segoe UI Emoji" w:hAnsi="Segoe UI Emoji" w:cs="Segoe UI Emoji"/>
-        </w:rPr>
-        <w:t>📄</w:t>
-      </w:r>
-      <w:r>
-        <w:t xml:space="preserve"> `App.test.js`</w:t>
-      </w:r>
-    </w:p>
-    <w:p>
-      <w:r>
-        <w:t>- Testing file for `App.js`. (default-</w:t>
-      </w:r>
-      <w:r>
-        <w:rPr>
-          <w:rFonts w:ascii="Nirmala UI" w:hAnsi="Nirmala UI" w:cs="Nirmala UI"/>
-        </w:rPr>
-        <w:t>ஆ</w:t>
-      </w:r>
-      <w:r>
-        <w:t xml:space="preserve"> create </w:t>
-      </w:r>
-      <w:proofErr w:type="spellStart"/>
-      <w:r>
-        <w:rPr>
-          <w:rFonts w:ascii="Nirmala UI" w:hAnsi="Nirmala UI" w:cs="Nirmala UI"/>
-        </w:rPr>
-        <w:t>ஆகும்</w:t>
-      </w:r>
-      <w:proofErr w:type="spellEnd"/>
-      <w:r>
-        <w:t xml:space="preserve"> when using `create-react-app`)</w:t>
-      </w:r>
-    </w:p>
-    <w:p/>
-    <w:p>
-      <w:r>
-        <w:rPr>
-          <w:rFonts w:ascii="Segoe UI Emoji" w:hAnsi="Segoe UI Emoji" w:cs="Segoe UI Emoji"/>
-        </w:rPr>
-        <w:t>📄</w:t>
-      </w:r>
-      <w:r>
-        <w:t xml:space="preserve"> `index.js`</w:t>
-      </w:r>
-    </w:p>
-    <w:p>
-      <w:r>
-        <w:t>- *Entry point* of your app.</w:t>
-      </w:r>
-    </w:p>
-    <w:p>
-      <w:r>
-        <w:t xml:space="preserve">- </w:t>
-      </w:r>
-      <w:proofErr w:type="spellStart"/>
-      <w:r>
-        <w:rPr>
-          <w:rFonts w:ascii="Nirmala UI" w:hAnsi="Nirmala UI" w:cs="Nirmala UI"/>
-        </w:rPr>
-        <w:t>இங்க</w:t>
-      </w:r>
-      <w:proofErr w:type="spellEnd"/>
-      <w:r>
-        <w:t xml:space="preserve"> </w:t>
-      </w:r>
-      <w:proofErr w:type="spellStart"/>
-      <w:r>
-        <w:rPr>
-          <w:rFonts w:ascii="Nirmala UI" w:hAnsi="Nirmala UI" w:cs="Nirmala UI"/>
-        </w:rPr>
-        <w:t>தான்</w:t>
-      </w:r>
-      <w:proofErr w:type="spellEnd"/>
-      <w:r>
-        <w:t xml:space="preserve"> `App` component `</w:t>
-      </w:r>
-      <w:proofErr w:type="spellStart"/>
-      <w:r>
-        <w:t>ReactDOM.render</w:t>
-      </w:r>
-      <w:proofErr w:type="spellEnd"/>
-      <w:proofErr w:type="gramStart"/>
-      <w:r>
-        <w:t>()`</w:t>
-      </w:r>
-      <w:proofErr w:type="gramEnd"/>
-      <w:r>
-        <w:t xml:space="preserve"> </w:t>
-      </w:r>
-      <w:proofErr w:type="spellStart"/>
-      <w:r>
-        <w:rPr>
-          <w:rFonts w:ascii="Nirmala UI" w:hAnsi="Nirmala UI" w:cs="Nirmala UI"/>
-        </w:rPr>
-        <w:t>மூலம்</w:t>
-      </w:r>
-      <w:proofErr w:type="spellEnd"/>
-      <w:r>
-        <w:t xml:space="preserve"> load </w:t>
-      </w:r>
-      <w:proofErr w:type="spellStart"/>
-      <w:r>
-        <w:rPr>
-          <w:rFonts w:ascii="Nirmala UI" w:hAnsi="Nirmala UI" w:cs="Nirmala UI"/>
-        </w:rPr>
-        <w:t>ஆகும்</w:t>
-      </w:r>
-      <w:proofErr w:type="spellEnd"/>
-      <w:r>
-        <w:t>.</w:t>
-      </w:r>
-    </w:p>
-    <w:p/>
-    <w:p>
-      <w:r>
-        <w:rPr>
-          <w:rFonts w:ascii="Segoe UI Emoji" w:hAnsi="Segoe UI Emoji" w:cs="Segoe UI Emoji"/>
-        </w:rPr>
-        <w:t>📄</w:t>
-      </w:r>
-      <w:r>
-        <w:t xml:space="preserve"> `index.css`</w:t>
-      </w:r>
-      <w:r>
-        <w:br/>
-      </w:r>
-      <w:r>
-        <w:t>- Entire App-</w:t>
-      </w:r>
-      <w:proofErr w:type="spellStart"/>
-      <w:r>
-        <w:rPr>
-          <w:rFonts w:ascii="Nirmala UI" w:hAnsi="Nirmala UI" w:cs="Nirmala UI"/>
-        </w:rPr>
-        <w:t>க்கு</w:t>
-      </w:r>
-      <w:proofErr w:type="spellEnd"/>
-      <w:r>
-        <w:t xml:space="preserve"> shared/common CSS styles.</w:t>
-      </w:r>
-    </w:p>
-    <w:p/>
-    <w:p>
-      <w:r>
-        <w:rPr>
-          <w:rFonts w:ascii="Segoe UI Emoji" w:hAnsi="Segoe UI Emoji" w:cs="Segoe UI Emoji"/>
-        </w:rPr>
-        <w:t>📄</w:t>
-      </w:r>
-      <w:r>
-        <w:t xml:space="preserve"> `</w:t>
-      </w:r>
-      <w:proofErr w:type="spellStart"/>
-      <w:r>
-        <w:t>logo.svg</w:t>
-      </w:r>
-      <w:proofErr w:type="spellEnd"/>
-      <w:r>
-        <w:t>`</w:t>
-      </w:r>
-    </w:p>
-    <w:p>
-      <w:r>
-        <w:t>- Default React logo image file.</w:t>
-      </w:r>
-    </w:p>
-    <w:p/>
-    <w:p>
-      <w:r>
-        <w:rPr>
-          <w:rFonts w:ascii="Segoe UI Emoji" w:hAnsi="Segoe UI Emoji" w:cs="Segoe UI Emoji"/>
-        </w:rPr>
-        <w:t>📄</w:t>
-      </w:r>
-      <w:r>
-        <w:t xml:space="preserve"> `reportWebVitals.js`</w:t>
-      </w:r>
-    </w:p>
-    <w:p>
-      <w:r>
-        <w:t>- App-</w:t>
-      </w:r>
-      <w:r>
-        <w:rPr>
-          <w:rFonts w:ascii="Nirmala UI" w:hAnsi="Nirmala UI" w:cs="Nirmala UI"/>
-        </w:rPr>
-        <w:t>ல</w:t>
-      </w:r>
-      <w:r>
-        <w:t xml:space="preserve"> performance measure </w:t>
+      <w:pPr>
+        <w:pStyle w:val="NormalWeb"/>
+        <w:numPr>
+          <w:ilvl w:val="0"/>
+          <w:numId w:val="10"/>
+        </w:numPr>
+      </w:pPr>
+      <w:r>
+        <w:t xml:space="preserve">Lifecycle handle </w:t>
       </w:r>
       <w:proofErr w:type="spellStart"/>
       <w:r>
@@ -847,413 +206,86 @@
         <w:rPr>
           <w:rFonts w:ascii="Nirmala UI" w:hAnsi="Nirmala UI" w:cs="Nirmala UI"/>
         </w:rPr>
-        <w:t>உதவுகிறது</w:t>
+        <w:t>முடியும்</w:t>
       </w:r>
       <w:proofErr w:type="spellEnd"/>
-      <w:r>
-        <w:t xml:space="preserve"> (optional).</w:t>
-      </w:r>
-    </w:p>
-    <w:p/>
-    <w:p>
-      <w:r>
-        <w:rPr>
-          <w:rFonts w:ascii="Segoe UI Emoji" w:hAnsi="Segoe UI Emoji" w:cs="Segoe UI Emoji"/>
-        </w:rPr>
-        <w:t>📄</w:t>
-      </w:r>
-      <w:r>
-        <w:t xml:space="preserve"> `setupTests.js`</w:t>
-      </w:r>
     </w:p>
     <w:p>
-      <w:r>
-        <w:t>- Testing tools-</w:t>
-      </w:r>
-      <w:r>
-        <w:rPr>
-          <w:rFonts w:ascii="Nirmala UI" w:hAnsi="Nirmala UI" w:cs="Nirmala UI"/>
-        </w:rPr>
-        <w:t>ஐ</w:t>
-      </w:r>
-      <w:r>
-        <w:t xml:space="preserve"> setup </w:t>
-      </w:r>
-      <w:proofErr w:type="spellStart"/>
-      <w:r>
-        <w:rPr>
-          <w:rFonts w:ascii="Nirmala UI" w:hAnsi="Nirmala UI" w:cs="Nirmala UI"/>
-        </w:rPr>
-        <w:t>பண்ணுவதற்கான</w:t>
-      </w:r>
-      <w:proofErr w:type="spellEnd"/>
-      <w:r>
-        <w:t xml:space="preserve"> config file.</w:t>
-      </w:r>
-    </w:p>
-    <w:p/>
-    <w:p>
-      <w:r>
-        <w:t>---</w:t>
-      </w:r>
-    </w:p>
-    <w:p/>
-    <w:p>
-      <w:r>
-        <w:rPr>
-          <w:rFonts w:ascii="Segoe UI Emoji" w:hAnsi="Segoe UI Emoji" w:cs="Segoe UI Emoji"/>
-        </w:rPr>
-        <w:t>📄</w:t>
-      </w:r>
-      <w:r>
-        <w:t xml:space="preserve"> </w:t>
-      </w:r>
-      <w:proofErr w:type="gramStart"/>
-      <w:r>
-        <w:t>`.</w:t>
-      </w:r>
-      <w:proofErr w:type="spellStart"/>
-      <w:r>
-        <w:t>gitignore</w:t>
-      </w:r>
-      <w:proofErr w:type="spellEnd"/>
-      <w:proofErr w:type="gramEnd"/>
-      <w:r>
-        <w:t>`</w:t>
+      <w:pPr>
+        <w:pStyle w:val="NormalWeb"/>
+        <w:numPr>
+          <w:ilvl w:val="0"/>
+          <w:numId w:val="10"/>
+        </w:numPr>
+      </w:pPr>
+      <w:r>
+        <w:t>Clean &amp; simple</w:t>
       </w:r>
     </w:p>
     <w:p>
-      <w:r>
-        <w:t>- Git-</w:t>
-      </w:r>
-      <w:proofErr w:type="spellStart"/>
+      <w:pPr>
+        <w:pStyle w:val="NormalWeb"/>
+        <w:numPr>
+          <w:ilvl w:val="0"/>
+          <w:numId w:val="10"/>
+        </w:numPr>
+      </w:pPr>
       <w:r>
         <w:rPr>
-          <w:rFonts w:ascii="Nirmala UI" w:hAnsi="Nirmala UI" w:cs="Nirmala UI"/>
+          <w:rStyle w:val="Strong"/>
         </w:rPr>
-        <w:t>ல்</w:t>
-      </w:r>
-      <w:proofErr w:type="spellEnd"/>
-      <w:r>
-        <w:t xml:space="preserve"> push </w:t>
-      </w:r>
-      <w:proofErr w:type="spellStart"/>
+        <w:t>Industry standard</w:t>
+      </w:r>
       <w:r>
         <w:rPr>
-          <w:rFonts w:ascii="Nirmala UI" w:hAnsi="Nirmala UI" w:cs="Nirmala UI"/>
+          <w:rStyle w:val="Strong"/>
         </w:rPr>
-        <w:t>பண்ணக்கூடாத</w:t>
-      </w:r>
-      <w:proofErr w:type="spellEnd"/>
-      <w:r>
-        <w:t xml:space="preserve"> files/folders-</w:t>
+        <w:br/>
       </w:r>
       <w:r>
         <w:rPr>
-          <w:rFonts w:ascii="Nirmala UI" w:hAnsi="Nirmala UI" w:cs="Nirmala UI"/>
+          <w:rStyle w:val="Strong"/>
         </w:rPr>
-        <w:t>ஐ</w:t>
-      </w:r>
-      <w:r>
-        <w:t xml:space="preserve"> ignore </w:t>
-      </w:r>
-      <w:proofErr w:type="spellStart"/>
-      <w:r>
-        <w:rPr>
-          <w:rFonts w:ascii="Nirmala UI" w:hAnsi="Nirmala UI" w:cs="Nirmala UI"/>
-        </w:rPr>
-        <w:t>பண்ண</w:t>
-      </w:r>
-      <w:proofErr w:type="spellEnd"/>
-      <w:r>
-        <w:t xml:space="preserve"> </w:t>
-      </w:r>
-      <w:proofErr w:type="spellStart"/>
-      <w:r>
-        <w:rPr>
-          <w:rFonts w:ascii="Nirmala UI" w:hAnsi="Nirmala UI" w:cs="Nirmala UI"/>
-        </w:rPr>
-        <w:t>இவுஉபயோகிக்கப்படும்</w:t>
-      </w:r>
-      <w:proofErr w:type="spellEnd"/>
-      <w:r>
-        <w:t>.</w:t>
+        <w:br/>
+      </w:r>
+      <w:r>
+        <w:t xml:space="preserve">function </w:t>
+      </w:r>
+      <w:proofErr w:type="gramStart"/>
+      <w:r>
+        <w:t>Hello(</w:t>
+      </w:r>
+      <w:proofErr w:type="gramEnd"/>
+      <w:r>
+        <w:t>) {</w:t>
       </w:r>
     </w:p>
     <w:p>
-      <w:r>
-        <w:t>- (e.g., `</w:t>
-      </w:r>
-      <w:proofErr w:type="spellStart"/>
-      <w:r>
-        <w:t>node_modules</w:t>
-      </w:r>
-      <w:proofErr w:type="spellEnd"/>
-      <w:r>
-        <w:t>/`, `build/` etc.)</w:t>
-      </w:r>
-    </w:p>
-    <w:p/>
-    <w:p>
-      <w:r>
-        <w:t>---</w:t>
-      </w:r>
-    </w:p>
-    <w:p/>
-    <w:p>
-      <w:r>
-        <w:rPr>
-          <w:rFonts w:ascii="Segoe UI Emoji" w:hAnsi="Segoe UI Emoji" w:cs="Segoe UI Emoji"/>
-        </w:rPr>
-        <w:t>📄</w:t>
-      </w:r>
-      <w:r>
-        <w:t xml:space="preserve"> `</w:t>
-      </w:r>
-      <w:proofErr w:type="spellStart"/>
-      <w:proofErr w:type="gramStart"/>
-      <w:r>
-        <w:t>package.json</w:t>
-      </w:r>
-      <w:proofErr w:type="spellEnd"/>
-      <w:proofErr w:type="gramEnd"/>
-      <w:r>
-        <w:t>`</w:t>
+      <w:pPr>
+        <w:pStyle w:val="NormalWeb"/>
+        <w:numPr>
+          <w:ilvl w:val="0"/>
+          <w:numId w:val="10"/>
+        </w:numPr>
+      </w:pPr>
+      <w:r>
+        <w:t xml:space="preserve">  return &lt;h1&gt;Hello React&lt;/h1&gt;;</w:t>
       </w:r>
     </w:p>
     <w:p>
-      <w:r>
-        <w:t>- Project-</w:t>
-      </w:r>
-      <w:proofErr w:type="spellStart"/>
-      <w:r>
-        <w:rPr>
-          <w:rFonts w:ascii="Nirmala UI" w:hAnsi="Nirmala UI" w:cs="Nirmala UI"/>
-        </w:rPr>
-        <w:t>க்கு</w:t>
-      </w:r>
-      <w:proofErr w:type="spellEnd"/>
-      <w:r>
-        <w:t xml:space="preserve"> </w:t>
-      </w:r>
-      <w:proofErr w:type="spellStart"/>
-      <w:r>
-        <w:rPr>
-          <w:rFonts w:ascii="Nirmala UI" w:hAnsi="Nirmala UI" w:cs="Nirmala UI"/>
-        </w:rPr>
-        <w:t>தேவையான</w:t>
-      </w:r>
-      <w:proofErr w:type="spellEnd"/>
-      <w:r>
-        <w:t xml:space="preserve"> packages, scripts, project name, version, dependencies — </w:t>
-      </w:r>
-      <w:proofErr w:type="spellStart"/>
-      <w:r>
-        <w:rPr>
-          <w:rFonts w:ascii="Nirmala UI" w:hAnsi="Nirmala UI" w:cs="Nirmala UI"/>
-        </w:rPr>
-        <w:t>எல்லாம்</w:t>
-      </w:r>
-      <w:proofErr w:type="spellEnd"/>
-      <w:r>
-        <w:t xml:space="preserve"> </w:t>
-      </w:r>
-      <w:proofErr w:type="spellStart"/>
-      <w:r>
-        <w:rPr>
-          <w:rFonts w:ascii="Nirmala UI" w:hAnsi="Nirmala UI" w:cs="Nirmala UI"/>
-        </w:rPr>
-        <w:t>இங்க</w:t>
-      </w:r>
-      <w:proofErr w:type="spellEnd"/>
-      <w:r>
-        <w:t xml:space="preserve"> </w:t>
-      </w:r>
-      <w:proofErr w:type="spellStart"/>
-      <w:r>
-        <w:rPr>
-          <w:rFonts w:ascii="Nirmala UI" w:hAnsi="Nirmala UI" w:cs="Nirmala UI"/>
-        </w:rPr>
-        <w:t>இருக்கும்</w:t>
-      </w:r>
-      <w:proofErr w:type="spellEnd"/>
-      <w:r>
-        <w:t>.</w:t>
-      </w:r>
-    </w:p>
-    <w:p>
-      <w:r>
-        <w:t>- Most important file for managing the React app.</w:t>
-      </w:r>
-    </w:p>
-    <w:p/>
-    <w:p>
-      <w:r>
-        <w:t>---</w:t>
-      </w:r>
-    </w:p>
-    <w:p/>
-    <w:p>
-      <w:r>
-        <w:rPr>
-          <w:rFonts w:ascii="Segoe UI Emoji" w:hAnsi="Segoe UI Emoji" w:cs="Segoe UI Emoji"/>
-        </w:rPr>
-        <w:t>📄</w:t>
-      </w:r>
-      <w:r>
-        <w:t xml:space="preserve"> `package-</w:t>
-      </w:r>
-      <w:proofErr w:type="spellStart"/>
-      <w:proofErr w:type="gramStart"/>
-      <w:r>
-        <w:t>lock.json</w:t>
-      </w:r>
-      <w:proofErr w:type="spellEnd"/>
-      <w:proofErr w:type="gramEnd"/>
-      <w:r>
-        <w:t>`</w:t>
-      </w:r>
-    </w:p>
-    <w:p>
-      <w:r>
-        <w:t>- Exact package versions-</w:t>
-      </w:r>
-      <w:r>
-        <w:rPr>
-          <w:rFonts w:ascii="Nirmala UI" w:hAnsi="Nirmala UI" w:cs="Nirmala UI"/>
-        </w:rPr>
-        <w:t>ஐ</w:t>
-      </w:r>
-      <w:r>
-        <w:t xml:space="preserve"> lock </w:t>
-      </w:r>
-      <w:proofErr w:type="spellStart"/>
-      <w:r>
-        <w:rPr>
-          <w:rFonts w:ascii="Nirmala UI" w:hAnsi="Nirmala UI" w:cs="Nirmala UI"/>
-        </w:rPr>
-        <w:t>பண்ணி</w:t>
-      </w:r>
-      <w:proofErr w:type="spellEnd"/>
-      <w:r>
-        <w:t xml:space="preserve"> </w:t>
-      </w:r>
-      <w:proofErr w:type="spellStart"/>
-      <w:r>
-        <w:rPr>
-          <w:rFonts w:ascii="Nirmala UI" w:hAnsi="Nirmala UI" w:cs="Nirmala UI"/>
-        </w:rPr>
-        <w:t>வைச்சு</w:t>
-      </w:r>
-      <w:proofErr w:type="spellEnd"/>
-      <w:r>
-        <w:t xml:space="preserve"> dependency conflicts-</w:t>
-      </w:r>
-      <w:r>
-        <w:rPr>
-          <w:rFonts w:ascii="Nirmala UI" w:hAnsi="Nirmala UI" w:cs="Nirmala UI"/>
-        </w:rPr>
-        <w:t>ஐ</w:t>
-      </w:r>
-      <w:r>
-        <w:t xml:space="preserve"> avoid </w:t>
-      </w:r>
-      <w:proofErr w:type="spellStart"/>
-      <w:r>
-        <w:rPr>
-          <w:rFonts w:ascii="Nirmala UI" w:hAnsi="Nirmala UI" w:cs="Nirmala UI"/>
-        </w:rPr>
-        <w:t>பண்ண</w:t>
-      </w:r>
-      <w:proofErr w:type="spellEnd"/>
-      <w:r>
-        <w:t xml:space="preserve"> </w:t>
-      </w:r>
-      <w:proofErr w:type="spellStart"/>
-      <w:r>
-        <w:rPr>
-          <w:rFonts w:ascii="Nirmala UI" w:hAnsi="Nirmala UI" w:cs="Nirmala UI"/>
-        </w:rPr>
-        <w:t>உதவும்</w:t>
-      </w:r>
-      <w:proofErr w:type="spellEnd"/>
-      <w:r>
-        <w:t>.</w:t>
-      </w:r>
-    </w:p>
-    <w:p/>
-    <w:p>
-      <w:r>
-        <w:t>---</w:t>
-      </w:r>
-    </w:p>
-    <w:p/>
-    <w:p>
-      <w:r>
-        <w:rPr>
-          <w:rFonts w:ascii="Segoe UI Emoji" w:hAnsi="Segoe UI Emoji" w:cs="Segoe UI Emoji"/>
-        </w:rPr>
-        <w:t>📄</w:t>
-      </w:r>
-      <w:r>
-        <w:t xml:space="preserve"> `README.md`</w:t>
-      </w:r>
-    </w:p>
-    <w:p>
-      <w:r>
-        <w:t>- Project introduction/guide/write-up file.</w:t>
-      </w:r>
-    </w:p>
-    <w:p>
-      <w:r>
-        <w:t>- Mostly GitHub-</w:t>
-      </w:r>
-      <w:proofErr w:type="spellStart"/>
-      <w:r>
-        <w:rPr>
-          <w:rFonts w:ascii="Nirmala UI" w:hAnsi="Nirmala UI" w:cs="Nirmala UI"/>
-        </w:rPr>
-        <w:t>ல்</w:t>
-      </w:r>
-      <w:proofErr w:type="spellEnd"/>
-      <w:r>
-        <w:t xml:space="preserve"> project publish </w:t>
-      </w:r>
-      <w:proofErr w:type="spellStart"/>
-      <w:r>
-        <w:rPr>
-          <w:rFonts w:ascii="Nirmala UI" w:hAnsi="Nirmala UI" w:cs="Nirmala UI"/>
-        </w:rPr>
-        <w:t>பண்ணும்போது</w:t>
-      </w:r>
-      <w:proofErr w:type="spellEnd"/>
-      <w:r>
-        <w:t xml:space="preserve"> </w:t>
-      </w:r>
-      <w:proofErr w:type="spellStart"/>
-      <w:r>
-        <w:rPr>
-          <w:rFonts w:ascii="Nirmala UI" w:hAnsi="Nirmala UI" w:cs="Nirmala UI"/>
-        </w:rPr>
-        <w:t>பயன்படும்</w:t>
-      </w:r>
-      <w:proofErr w:type="spellEnd"/>
-      <w:r>
-        <w:t>.</w:t>
-      </w:r>
-    </w:p>
-    <w:p/>
-    <w:p>
-      <w:r>
-        <w:t>---</w:t>
-      </w:r>
-    </w:p>
-    <w:p/>
-    <w:p>
+      <w:pPr>
+        <w:pStyle w:val="NormalWeb"/>
+        <w:numPr>
+          <w:ilvl w:val="0"/>
+          <w:numId w:val="10"/>
+        </w:numPr>
+      </w:pPr>
+      <w:r>
+        <w:t>}</w:t>
+      </w:r>
       <w:bookmarkStart w:id="0" w:name="_GoBack"/>
       <w:bookmarkEnd w:id="0"/>
     </w:p>
-    <w:p/>
     <w:p/>
     <w:sectPr>
       <w:pgSz w:w="12240" w:h="15840"/>
@@ -1864,6 +896,155 @@
     </w:lvl>
   </w:abstractNum>
   <w:abstractNum w:abstractNumId="4" w15:restartNumberingAfterBreak="0">
+    <w:nsid w:val="2F120706"/>
+    <w:multiLevelType w:val="multilevel"/>
+    <w:tmpl w:val="636A3E50"/>
+    <w:lvl w:ilvl="0">
+      <w:start w:val="1"/>
+      <w:numFmt w:val="bullet"/>
+      <w:lvlText w:val=""/>
+      <w:lvlJc w:val="left"/>
+      <w:pPr>
+        <w:tabs>
+          <w:tab w:val="num" w:pos="720"/>
+        </w:tabs>
+        <w:ind w:left="720" w:hanging="360"/>
+      </w:pPr>
+      <w:rPr>
+        <w:rFonts w:ascii="Symbol" w:hAnsi="Symbol" w:hint="default"/>
+        <w:sz w:val="20"/>
+      </w:rPr>
+    </w:lvl>
+    <w:lvl w:ilvl="1" w:tentative="1">
+      <w:start w:val="1"/>
+      <w:numFmt w:val="bullet"/>
+      <w:lvlText w:val="o"/>
+      <w:lvlJc w:val="left"/>
+      <w:pPr>
+        <w:tabs>
+          <w:tab w:val="num" w:pos="1440"/>
+        </w:tabs>
+        <w:ind w:left="1440" w:hanging="360"/>
+      </w:pPr>
+      <w:rPr>
+        <w:rFonts w:ascii="Courier New" w:hAnsi="Courier New" w:hint="default"/>
+        <w:sz w:val="20"/>
+      </w:rPr>
+    </w:lvl>
+    <w:lvl w:ilvl="2" w:tentative="1">
+      <w:start w:val="1"/>
+      <w:numFmt w:val="bullet"/>
+      <w:lvlText w:val=""/>
+      <w:lvlJc w:val="left"/>
+      <w:pPr>
+        <w:tabs>
+          <w:tab w:val="num" w:pos="2160"/>
+        </w:tabs>
+        <w:ind w:left="2160" w:hanging="360"/>
+      </w:pPr>
+      <w:rPr>
+        <w:rFonts w:ascii="Wingdings" w:hAnsi="Wingdings" w:hint="default"/>
+        <w:sz w:val="20"/>
+      </w:rPr>
+    </w:lvl>
+    <w:lvl w:ilvl="3" w:tentative="1">
+      <w:start w:val="1"/>
+      <w:numFmt w:val="bullet"/>
+      <w:lvlText w:val=""/>
+      <w:lvlJc w:val="left"/>
+      <w:pPr>
+        <w:tabs>
+          <w:tab w:val="num" w:pos="2880"/>
+        </w:tabs>
+        <w:ind w:left="2880" w:hanging="360"/>
+      </w:pPr>
+      <w:rPr>
+        <w:rFonts w:ascii="Wingdings" w:hAnsi="Wingdings" w:hint="default"/>
+        <w:sz w:val="20"/>
+      </w:rPr>
+    </w:lvl>
+    <w:lvl w:ilvl="4" w:tentative="1">
+      <w:start w:val="1"/>
+      <w:numFmt w:val="bullet"/>
+      <w:lvlText w:val=""/>
+      <w:lvlJc w:val="left"/>
+      <w:pPr>
+        <w:tabs>
+          <w:tab w:val="num" w:pos="3600"/>
+        </w:tabs>
+        <w:ind w:left="3600" w:hanging="360"/>
+      </w:pPr>
+      <w:rPr>
+        <w:rFonts w:ascii="Wingdings" w:hAnsi="Wingdings" w:hint="default"/>
+        <w:sz w:val="20"/>
+      </w:rPr>
+    </w:lvl>
+    <w:lvl w:ilvl="5" w:tentative="1">
+      <w:start w:val="1"/>
+      <w:numFmt w:val="bullet"/>
+      <w:lvlText w:val=""/>
+      <w:lvlJc w:val="left"/>
+      <w:pPr>
+        <w:tabs>
+          <w:tab w:val="num" w:pos="4320"/>
+        </w:tabs>
+        <w:ind w:left="4320" w:hanging="360"/>
+      </w:pPr>
+      <w:rPr>
+        <w:rFonts w:ascii="Wingdings" w:hAnsi="Wingdings" w:hint="default"/>
+        <w:sz w:val="20"/>
+      </w:rPr>
+    </w:lvl>
+    <w:lvl w:ilvl="6" w:tentative="1">
+      <w:start w:val="1"/>
+      <w:numFmt w:val="bullet"/>
+      <w:lvlText w:val=""/>
+      <w:lvlJc w:val="left"/>
+      <w:pPr>
+        <w:tabs>
+          <w:tab w:val="num" w:pos="5040"/>
+        </w:tabs>
+        <w:ind w:left="5040" w:hanging="360"/>
+      </w:pPr>
+      <w:rPr>
+        <w:rFonts w:ascii="Wingdings" w:hAnsi="Wingdings" w:hint="default"/>
+        <w:sz w:val="20"/>
+      </w:rPr>
+    </w:lvl>
+    <w:lvl w:ilvl="7" w:tentative="1">
+      <w:start w:val="1"/>
+      <w:numFmt w:val="bullet"/>
+      <w:lvlText w:val=""/>
+      <w:lvlJc w:val="left"/>
+      <w:pPr>
+        <w:tabs>
+          <w:tab w:val="num" w:pos="5760"/>
+        </w:tabs>
+        <w:ind w:left="5760" w:hanging="360"/>
+      </w:pPr>
+      <w:rPr>
+        <w:rFonts w:ascii="Wingdings" w:hAnsi="Wingdings" w:hint="default"/>
+        <w:sz w:val="20"/>
+      </w:rPr>
+    </w:lvl>
+    <w:lvl w:ilvl="8" w:tentative="1">
+      <w:start w:val="1"/>
+      <w:numFmt w:val="bullet"/>
+      <w:lvlText w:val=""/>
+      <w:lvlJc w:val="left"/>
+      <w:pPr>
+        <w:tabs>
+          <w:tab w:val="num" w:pos="6480"/>
+        </w:tabs>
+        <w:ind w:left="6480" w:hanging="360"/>
+      </w:pPr>
+      <w:rPr>
+        <w:rFonts w:ascii="Wingdings" w:hAnsi="Wingdings" w:hint="default"/>
+        <w:sz w:val="20"/>
+      </w:rPr>
+    </w:lvl>
+  </w:abstractNum>
+  <w:abstractNum w:abstractNumId="5" w15:restartNumberingAfterBreak="0">
     <w:nsid w:val="30B306F1"/>
     <w:multiLevelType w:val="multilevel"/>
     <w:tmpl w:val="EA7668D0"/>
@@ -2012,7 +1193,7 @@
       </w:rPr>
     </w:lvl>
   </w:abstractNum>
-  <w:abstractNum w:abstractNumId="5" w15:restartNumberingAfterBreak="0">
+  <w:abstractNum w:abstractNumId="6" w15:restartNumberingAfterBreak="0">
     <w:nsid w:val="332F5334"/>
     <w:multiLevelType w:val="multilevel"/>
     <w:tmpl w:val="85BA9B2E"/>
@@ -2161,7 +1342,7 @@
       </w:rPr>
     </w:lvl>
   </w:abstractNum>
-  <w:abstractNum w:abstractNumId="6" w15:restartNumberingAfterBreak="0">
+  <w:abstractNum w:abstractNumId="7" w15:restartNumberingAfterBreak="0">
     <w:nsid w:val="39B10A20"/>
     <w:multiLevelType w:val="multilevel"/>
     <w:tmpl w:val="4502F27A"/>
@@ -2310,7 +1491,156 @@
       </w:rPr>
     </w:lvl>
   </w:abstractNum>
-  <w:abstractNum w:abstractNumId="7" w15:restartNumberingAfterBreak="0">
+  <w:abstractNum w:abstractNumId="8" w15:restartNumberingAfterBreak="0">
+    <w:nsid w:val="6734725D"/>
+    <w:multiLevelType w:val="multilevel"/>
+    <w:tmpl w:val="4F4EF64E"/>
+    <w:lvl w:ilvl="0">
+      <w:start w:val="1"/>
+      <w:numFmt w:val="bullet"/>
+      <w:lvlText w:val=""/>
+      <w:lvlJc w:val="left"/>
+      <w:pPr>
+        <w:tabs>
+          <w:tab w:val="num" w:pos="720"/>
+        </w:tabs>
+        <w:ind w:left="720" w:hanging="360"/>
+      </w:pPr>
+      <w:rPr>
+        <w:rFonts w:ascii="Symbol" w:hAnsi="Symbol" w:hint="default"/>
+        <w:sz w:val="20"/>
+      </w:rPr>
+    </w:lvl>
+    <w:lvl w:ilvl="1" w:tentative="1">
+      <w:start w:val="1"/>
+      <w:numFmt w:val="bullet"/>
+      <w:lvlText w:val="o"/>
+      <w:lvlJc w:val="left"/>
+      <w:pPr>
+        <w:tabs>
+          <w:tab w:val="num" w:pos="1440"/>
+        </w:tabs>
+        <w:ind w:left="1440" w:hanging="360"/>
+      </w:pPr>
+      <w:rPr>
+        <w:rFonts w:ascii="Courier New" w:hAnsi="Courier New" w:hint="default"/>
+        <w:sz w:val="20"/>
+      </w:rPr>
+    </w:lvl>
+    <w:lvl w:ilvl="2" w:tentative="1">
+      <w:start w:val="1"/>
+      <w:numFmt w:val="bullet"/>
+      <w:lvlText w:val=""/>
+      <w:lvlJc w:val="left"/>
+      <w:pPr>
+        <w:tabs>
+          <w:tab w:val="num" w:pos="2160"/>
+        </w:tabs>
+        <w:ind w:left="2160" w:hanging="360"/>
+      </w:pPr>
+      <w:rPr>
+        <w:rFonts w:ascii="Wingdings" w:hAnsi="Wingdings" w:hint="default"/>
+        <w:sz w:val="20"/>
+      </w:rPr>
+    </w:lvl>
+    <w:lvl w:ilvl="3" w:tentative="1">
+      <w:start w:val="1"/>
+      <w:numFmt w:val="bullet"/>
+      <w:lvlText w:val=""/>
+      <w:lvlJc w:val="left"/>
+      <w:pPr>
+        <w:tabs>
+          <w:tab w:val="num" w:pos="2880"/>
+        </w:tabs>
+        <w:ind w:left="2880" w:hanging="360"/>
+      </w:pPr>
+      <w:rPr>
+        <w:rFonts w:ascii="Wingdings" w:hAnsi="Wingdings" w:hint="default"/>
+        <w:sz w:val="20"/>
+      </w:rPr>
+    </w:lvl>
+    <w:lvl w:ilvl="4" w:tentative="1">
+      <w:start w:val="1"/>
+      <w:numFmt w:val="bullet"/>
+      <w:lvlText w:val=""/>
+      <w:lvlJc w:val="left"/>
+      <w:pPr>
+        <w:tabs>
+          <w:tab w:val="num" w:pos="3600"/>
+        </w:tabs>
+        <w:ind w:left="3600" w:hanging="360"/>
+      </w:pPr>
+      <w:rPr>
+        <w:rFonts w:ascii="Wingdings" w:hAnsi="Wingdings" w:hint="default"/>
+        <w:sz w:val="20"/>
+      </w:rPr>
+    </w:lvl>
+    <w:lvl w:ilvl="5" w:tentative="1">
+      <w:start w:val="1"/>
+      <w:numFmt w:val="bullet"/>
+      <w:lvlText w:val=""/>
+      <w:lvlJc w:val="left"/>
+      <w:pPr>
+        <w:tabs>
+          <w:tab w:val="num" w:pos="4320"/>
+        </w:tabs>
+        <w:ind w:left="4320" w:hanging="360"/>
+      </w:pPr>
+      <w:rPr>
+        <w:rFonts w:ascii="Wingdings" w:hAnsi="Wingdings" w:hint="default"/>
+        <w:sz w:val="20"/>
+      </w:rPr>
+    </w:lvl>
+    <w:lvl w:ilvl="6" w:tentative="1">
+      <w:start w:val="1"/>
+      <w:numFmt w:val="bullet"/>
+      <w:lvlText w:val=""/>
+      <w:lvlJc w:val="left"/>
+      <w:pPr>
+        <w:tabs>
+          <w:tab w:val="num" w:pos="5040"/>
+        </w:tabs>
+        <w:ind w:left="5040" w:hanging="360"/>
+      </w:pPr>
+      <w:rPr>
+        <w:rFonts w:ascii="Wingdings" w:hAnsi="Wingdings" w:hint="default"/>
+        <w:sz w:val="20"/>
+      </w:rPr>
+    </w:lvl>
+    <w:lvl w:ilvl="7" w:tentative="1">
+      <w:start w:val="1"/>
+      <w:numFmt w:val="bullet"/>
+      <w:lvlText w:val=""/>
+      <w:lvlJc w:val="left"/>
+      <w:pPr>
+        <w:tabs>
+          <w:tab w:val="num" w:pos="5760"/>
+        </w:tabs>
+        <w:ind w:left="5760" w:hanging="360"/>
+      </w:pPr>
+      <w:rPr>
+        <w:rFonts w:ascii="Wingdings" w:hAnsi="Wingdings" w:hint="default"/>
+        <w:sz w:val="20"/>
+      </w:rPr>
+    </w:lvl>
+    <w:lvl w:ilvl="8" w:tentative="1">
+      <w:start w:val="1"/>
+      <w:numFmt w:val="bullet"/>
+      <w:lvlText w:val=""/>
+      <w:lvlJc w:val="left"/>
+      <w:pPr>
+        <w:tabs>
+          <w:tab w:val="num" w:pos="6480"/>
+        </w:tabs>
+        <w:ind w:left="6480" w:hanging="360"/>
+      </w:pPr>
+      <w:rPr>
+        <w:rFonts w:ascii="Wingdings" w:hAnsi="Wingdings" w:hint="default"/>
+        <w:sz w:val="20"/>
+      </w:rPr>
+    </w:lvl>
+  </w:abstractNum>
+  <w:abstractNum w:abstractNumId="9" w15:restartNumberingAfterBreak="0">
     <w:nsid w:val="7EFA2063"/>
     <w:multiLevelType w:val="multilevel"/>
     <w:tmpl w:val="646C2246"/>
@@ -2460,13 +1790,13 @@
     </w:lvl>
   </w:abstractNum>
   <w:num w:numId="1">
-    <w:abstractNumId w:val="4"/>
+    <w:abstractNumId w:val="5"/>
   </w:num>
   <w:num w:numId="2">
     <w:abstractNumId w:val="1"/>
   </w:num>
   <w:num w:numId="3">
-    <w:abstractNumId w:val="5"/>
+    <w:abstractNumId w:val="6"/>
   </w:num>
   <w:num w:numId="4">
     <w:abstractNumId w:val="0"/>
@@ -2475,13 +1805,19 @@
     <w:abstractNumId w:val="2"/>
   </w:num>
   <w:num w:numId="6">
-    <w:abstractNumId w:val="6"/>
+    <w:abstractNumId w:val="7"/>
   </w:num>
   <w:num w:numId="7">
     <w:abstractNumId w:val="3"/>
   </w:num>
   <w:num w:numId="8">
-    <w:abstractNumId w:val="7"/>
+    <w:abstractNumId w:val="9"/>
+  </w:num>
+  <w:num w:numId="9">
+    <w:abstractNumId w:val="8"/>
+  </w:num>
+  <w:num w:numId="10">
+    <w:abstractNumId w:val="4"/>
   </w:num>
 </w:numbering>
 </file>
@@ -2982,7 +2318,6 @@
     <w:name w:val="Normal (Web)"/>
     <w:basedOn w:val="Normal"/>
     <w:uiPriority w:val="99"/>
-    <w:semiHidden/>
     <w:unhideWhenUsed/>
     <w:rsid w:val="00070A13"/>
     <w:pPr>

</xml_diff>